<commit_message>
Made only 1 index and changed final submit file
</commit_message>
<xml_diff>
--- a/FinalSubmission/ProjectFinal/GeoReport_Part6_Submission.docx
+++ b/FinalSubmission/ProjectFinal/GeoReport_Part6_Submission.docx
@@ -11,9 +11,6 @@
           <w:u w:val="single"/>
         </w:rPr>
       </w:pPr>
-      <w:bookmarkStart w:id="0" w:name="_GoBack"/>
-      <w:bookmarkEnd w:id="0"/>
-      <w:proofErr w:type="spellStart"/>
       <w:r>
         <w:rPr>
           <w:rFonts w:ascii="Times New Roman" w:hAnsi="Times New Roman"/>
@@ -22,7 +19,6 @@
         </w:rPr>
         <w:t>GeoReport</w:t>
       </w:r>
-      <w:proofErr w:type="spellEnd"/>
     </w:p>
     <w:p>
       <w:pPr>
@@ -78,41 +74,25 @@
         </w:rPr>
         <w:t xml:space="preserve">Project Tracking: </w:t>
       </w:r>
-      <w:r>
-        <w:fldChar w:fldCharType="begin"/>
-      </w:r>
-      <w:r>
-        <w:instrText xml:space="preserve"> HYPERLINK "https://trello.com/b/lgHAJYSi/software3308-group1" </w:instrText>
-      </w:r>
-      <w:r>
-        <w:fldChar w:fldCharType="separate"/>
-      </w:r>
-      <w:r>
-        <w:rPr>
-          <w:rStyle w:val="Hyperlink"/>
+      <w:hyperlink r:id="rId6" w:history="1">
+        <w:r>
+          <w:rPr>
+            <w:rStyle w:val="Hyperlink"/>
+            <w:rFonts w:ascii="Times New Roman" w:hAnsi="Times New Roman"/>
+            <w:bCs/>
+            <w:lang w:val="es-UY"/>
+          </w:rPr>
+          <w:t>https://trello.com/b/lgHAJYSi/software3308-group1</w:t>
+        </w:r>
+      </w:hyperlink>
+    </w:p>
+    <w:p>
+      <w:pPr>
+        <w:rPr>
           <w:rFonts w:ascii="Times New Roman" w:hAnsi="Times New Roman"/>
           <w:bCs/>
           <w:lang w:val="es-UY"/>
         </w:rPr>
-        <w:t>https://trello.com/b/lgHAJYSi/software3308-group1</w:t>
-      </w:r>
-      <w:r>
-        <w:rPr>
-          <w:rStyle w:val="Hyperlink"/>
-          <w:rFonts w:ascii="Times New Roman" w:hAnsi="Times New Roman"/>
-          <w:bCs/>
-          <w:lang w:val="es-UY"/>
-        </w:rPr>
-        <w:fldChar w:fldCharType="end"/>
-      </w:r>
-    </w:p>
-    <w:p>
-      <w:pPr>
-        <w:rPr>
-          <w:rFonts w:ascii="Times New Roman" w:hAnsi="Times New Roman"/>
-          <w:bCs/>
-          <w:lang w:val="es-UY"/>
-        </w:rPr>
       </w:pPr>
     </w:p>
     <w:p>
@@ -135,7 +115,7 @@
           <w:noProof/>
         </w:rPr>
         <w:drawing>
-          <wp:inline distT="0" distB="0" distL="0" distR="0">
+          <wp:inline distT="0" distB="0" distL="0" distR="0" wp14:anchorId="4391A9C4" wp14:editId="462A9F2B">
             <wp:extent cx="5486400" cy="2823845"/>
             <wp:effectExtent l="0" t="0" r="0" b="0"/>
             <wp:docPr id="1" name="Picture 1" descr="Screen Shot 2015-12-06 at 8"/>
@@ -152,7 +132,7 @@
                     </pic:cNvPicPr>
                   </pic:nvPicPr>
                   <pic:blipFill>
-                    <a:blip r:embed="rId6">
+                    <a:blip r:embed="rId7">
                       <a:extLst>
                         <a:ext uri="{28A0092B-C50C-407E-A947-70E740481C1C}">
                           <a14:useLocalDpi xmlns:a14="http://schemas.microsoft.com/office/drawing/2010/main" val="0"/>
@@ -202,7 +182,7 @@
           <w:rFonts w:ascii="Times New Roman" w:hAnsi="Times New Roman"/>
         </w:rPr>
       </w:pPr>
-      <w:hyperlink r:id="rId7" w:history="1">
+      <w:hyperlink r:id="rId8" w:history="1">
         <w:r>
           <w:rPr>
             <w:rStyle w:val="Hyperlink"/>
@@ -239,21 +219,13 @@
           <w:rFonts w:ascii="Times New Roman" w:hAnsi="Times New Roman"/>
         </w:rPr>
       </w:pPr>
-      <w:proofErr w:type="spellStart"/>
-      <w:r>
-        <w:rPr>
-          <w:rFonts w:ascii="Times New Roman" w:hAnsi="Times New Roman"/>
-        </w:rPr>
-        <w:t>GitRepo</w:t>
-      </w:r>
-      <w:proofErr w:type="spellEnd"/>
-      <w:r>
-        <w:rPr>
-          <w:rFonts w:ascii="Times New Roman" w:hAnsi="Times New Roman"/>
-        </w:rPr>
-        <w:t xml:space="preserve">: </w:t>
-      </w:r>
-      <w:hyperlink r:id="rId8" w:history="1">
+      <w:r>
+        <w:rPr>
+          <w:rFonts w:ascii="Times New Roman" w:hAnsi="Times New Roman"/>
+        </w:rPr>
+        <w:t xml:space="preserve">GitRepo: </w:t>
+      </w:r>
+      <w:hyperlink r:id="rId9" w:history="1">
         <w:r>
           <w:rPr>
             <w:rStyle w:val="Hyperlink"/>
@@ -278,7 +250,7 @@
         </w:rPr>
         <w:lastRenderedPageBreak/>
         <w:drawing>
-          <wp:inline distT="0" distB="0" distL="0" distR="0">
+          <wp:inline distT="0" distB="0" distL="0" distR="0" wp14:anchorId="6C28FBBA" wp14:editId="7B4DF6DE">
             <wp:extent cx="5486400" cy="3818890"/>
             <wp:effectExtent l="0" t="0" r="0" b="0"/>
             <wp:docPr id="6" name="Picture 6" descr="Screen Shot 2015-12-06 at 9"/>
@@ -295,7 +267,7 @@
                     </pic:cNvPicPr>
                   </pic:nvPicPr>
                   <pic:blipFill>
-                    <a:blip r:embed="rId9">
+                    <a:blip r:embed="rId10">
                       <a:extLst>
                         <a:ext uri="{28A0092B-C50C-407E-A947-70E740481C1C}">
                           <a14:useLocalDpi xmlns:a14="http://schemas.microsoft.com/office/drawing/2010/main" val="0"/>
@@ -394,16 +366,8 @@
         <w:rPr>
           <w:rFonts w:ascii="Times New Roman" w:hAnsi="Times New Roman"/>
         </w:rPr>
-        <w:t xml:space="preserve"> Make sure apache is configured to run </w:t>
-      </w:r>
-      <w:proofErr w:type="spellStart"/>
-      <w:r>
-        <w:rPr>
-          <w:rFonts w:ascii="Times New Roman" w:hAnsi="Times New Roman"/>
-        </w:rPr>
-        <w:t>php</w:t>
-      </w:r>
-      <w:proofErr w:type="spellEnd"/>
+        <w:t xml:space="preserve"> Make sure apache is configured to run php</w:t>
+      </w:r>
     </w:p>
     <w:p>
       <w:pPr>
@@ -420,16 +384,8 @@
         <w:rPr>
           <w:rFonts w:ascii="Times New Roman" w:hAnsi="Times New Roman"/>
         </w:rPr>
-        <w:t xml:space="preserve">Move to directory </w:t>
-      </w:r>
-      <w:proofErr w:type="spellStart"/>
-      <w:r>
-        <w:rPr>
-          <w:rFonts w:ascii="Times New Roman" w:hAnsi="Times New Roman"/>
-        </w:rPr>
-        <w:t>GeoReport</w:t>
-      </w:r>
-      <w:proofErr w:type="spellEnd"/>
+        <w:t>Move to directory GeoReport</w:t>
+      </w:r>
     </w:p>
     <w:p>
       <w:pPr>
@@ -446,49 +402,19 @@
         <w:rPr>
           <w:rFonts w:ascii="Times New Roman" w:hAnsi="Times New Roman"/>
         </w:rPr>
-        <w:t xml:space="preserve">Add a </w:t>
-      </w:r>
-      <w:proofErr w:type="spellStart"/>
-      <w:r>
-        <w:rPr>
-          <w:rFonts w:ascii="Times New Roman" w:hAnsi="Times New Roman"/>
-        </w:rPr>
-        <w:t>symlink</w:t>
-      </w:r>
-      <w:proofErr w:type="spellEnd"/>
-      <w:r>
-        <w:rPr>
-          <w:rFonts w:ascii="Times New Roman" w:hAnsi="Times New Roman"/>
-        </w:rPr>
-        <w:t xml:space="preserve"> from web </w:t>
-      </w:r>
-      <w:proofErr w:type="gramStart"/>
-      <w:r>
-        <w:rPr>
-          <w:rFonts w:ascii="Times New Roman" w:hAnsi="Times New Roman"/>
-        </w:rPr>
-        <w:t>directory(</w:t>
-      </w:r>
-      <w:proofErr w:type="gramEnd"/>
-      <w:r>
-        <w:rPr>
-          <w:rFonts w:ascii="Times New Roman" w:hAnsi="Times New Roman"/>
-        </w:rPr>
-        <w:t>Ubuntu: /</w:t>
-      </w:r>
-      <w:proofErr w:type="spellStart"/>
-      <w:r>
-        <w:rPr>
-          <w:rFonts w:ascii="Times New Roman" w:hAnsi="Times New Roman"/>
-        </w:rPr>
-        <w:t>var</w:t>
-      </w:r>
-      <w:proofErr w:type="spellEnd"/>
-      <w:r>
-        <w:rPr>
-          <w:rFonts w:ascii="Times New Roman" w:hAnsi="Times New Roman"/>
-        </w:rPr>
-        <w:t>/www/html, Mac OS: /Users/username/sites/) to the current directory</w:t>
+        <w:t>Add a symlink from web directory</w:t>
+      </w:r>
+      <w:r>
+        <w:rPr>
+          <w:rFonts w:ascii="Times New Roman" w:hAnsi="Times New Roman"/>
+        </w:rPr>
+        <w:t xml:space="preserve"> </w:t>
+      </w:r>
+      <w:r>
+        <w:rPr>
+          <w:rFonts w:ascii="Times New Roman" w:hAnsi="Times New Roman"/>
+        </w:rPr>
+        <w:t>(Ubuntu: /var/www/html, Mac OS: /Users/username/sites/) to the current directory</w:t>
       </w:r>
     </w:p>
     <w:p>
@@ -506,86 +432,20 @@
         <w:rPr>
           <w:rFonts w:ascii="Times New Roman" w:hAnsi="Times New Roman"/>
         </w:rPr>
-        <w:t xml:space="preserve">Example: </w:t>
-      </w:r>
-      <w:proofErr w:type="spellStart"/>
-      <w:r>
-        <w:rPr>
-          <w:rFonts w:ascii="Times New Roman" w:hAnsi="Times New Roman"/>
-        </w:rPr>
-        <w:t>sudo</w:t>
-      </w:r>
-      <w:proofErr w:type="spellEnd"/>
-      <w:r>
-        <w:rPr>
-          <w:rFonts w:ascii="Times New Roman" w:hAnsi="Times New Roman"/>
-        </w:rPr>
-        <w:t xml:space="preserve"> </w:t>
-      </w:r>
-      <w:proofErr w:type="spellStart"/>
-      <w:r>
-        <w:rPr>
-          <w:rFonts w:ascii="Times New Roman" w:hAnsi="Times New Roman"/>
-        </w:rPr>
-        <w:t>ln</w:t>
-      </w:r>
-      <w:proofErr w:type="spellEnd"/>
-      <w:r>
-        <w:rPr>
-          <w:rFonts w:ascii="Times New Roman" w:hAnsi="Times New Roman"/>
-        </w:rPr>
-        <w:t xml:space="preserve"> –s /home/&lt;path-</w:t>
-      </w:r>
-      <w:proofErr w:type="spellStart"/>
-      <w:r>
-        <w:rPr>
-          <w:rFonts w:ascii="Times New Roman" w:hAnsi="Times New Roman"/>
-        </w:rPr>
-        <w:t>to_git_repo</w:t>
-      </w:r>
-      <w:proofErr w:type="spellEnd"/>
-      <w:r>
-        <w:rPr>
-          <w:rFonts w:ascii="Times New Roman" w:hAnsi="Times New Roman"/>
-        </w:rPr>
-        <w:t>&gt;/</w:t>
-      </w:r>
-      <w:proofErr w:type="spellStart"/>
-      <w:r>
-        <w:rPr>
-          <w:rFonts w:ascii="Times New Roman" w:hAnsi="Times New Roman"/>
-        </w:rPr>
-        <w:t>GeoReport</w:t>
-      </w:r>
-      <w:proofErr w:type="spellEnd"/>
-      <w:r>
-        <w:rPr>
-          <w:rFonts w:ascii="Times New Roman" w:hAnsi="Times New Roman"/>
-        </w:rPr>
-        <w:t xml:space="preserve"> /</w:t>
-      </w:r>
-      <w:proofErr w:type="spellStart"/>
-      <w:r>
-        <w:rPr>
-          <w:rFonts w:ascii="Times New Roman" w:hAnsi="Times New Roman"/>
-        </w:rPr>
-        <w:t>var</w:t>
-      </w:r>
-      <w:proofErr w:type="spellEnd"/>
-      <w:r>
-        <w:rPr>
-          <w:rFonts w:ascii="Times New Roman" w:hAnsi="Times New Roman"/>
-        </w:rPr>
-        <w:t>/www/html/</w:t>
-      </w:r>
-      <w:proofErr w:type="spellStart"/>
-      <w:r>
-        <w:rPr>
-          <w:rFonts w:ascii="Times New Roman" w:hAnsi="Times New Roman"/>
-        </w:rPr>
-        <w:t>GeoReport</w:t>
-      </w:r>
-      <w:proofErr w:type="spellEnd"/>
+        <w:t>Example: sudo ln –s /home/&lt;path-to_</w:t>
+      </w:r>
+      <w:r>
+        <w:rPr>
+          <w:rFonts w:ascii="Times New Roman" w:hAnsi="Times New Roman"/>
+        </w:rPr>
+        <w:t>current_dir</w:t>
+      </w:r>
+      <w:r>
+        <w:rPr>
+          <w:rFonts w:ascii="Times New Roman" w:hAnsi="Times New Roman"/>
+        </w:rPr>
+        <w:t>&gt;/GeoReport /var/www/html/GeoReport</w:t>
+      </w:r>
     </w:p>
     <w:p>
       <w:pPr>
@@ -602,58 +462,28 @@
         <w:rPr>
           <w:rFonts w:ascii="Times New Roman" w:hAnsi="Times New Roman"/>
         </w:rPr>
-        <w:t xml:space="preserve">Mac example: </w:t>
-      </w:r>
-      <w:proofErr w:type="spellStart"/>
-      <w:r>
-        <w:rPr>
-          <w:rFonts w:ascii="Times New Roman" w:hAnsi="Times New Roman"/>
-        </w:rPr>
-        <w:t>ln</w:t>
-      </w:r>
-      <w:proofErr w:type="spellEnd"/>
-      <w:r>
-        <w:rPr>
-          <w:rFonts w:ascii="Times New Roman" w:hAnsi="Times New Roman"/>
-        </w:rPr>
-        <w:t xml:space="preserve"> –s /Users/username/&lt;</w:t>
-      </w:r>
-      <w:proofErr w:type="spellStart"/>
-      <w:r>
-        <w:rPr>
-          <w:rFonts w:ascii="Times New Roman" w:hAnsi="Times New Roman"/>
-        </w:rPr>
-        <w:t>path_to_git_repo</w:t>
-      </w:r>
-      <w:proofErr w:type="spellEnd"/>
+        <w:t>Mac example: ln –s /Users/username/&lt;path_to_</w:t>
+      </w:r>
+      <w:r>
+        <w:rPr>
+          <w:rFonts w:ascii="Times New Roman" w:hAnsi="Times New Roman"/>
+        </w:rPr>
+        <w:t>current_dir</w:t>
+      </w:r>
+      <w:bookmarkStart w:id="0" w:name="_GoBack"/>
+      <w:bookmarkEnd w:id="0"/>
       <w:r>
         <w:rPr>
           <w:rFonts w:ascii="Times New Roman" w:hAnsi="Times New Roman"/>
         </w:rPr>
         <w:t>&gt;/</w:t>
       </w:r>
-      <w:proofErr w:type="spellStart"/>
-      <w:r>
-        <w:rPr>
-          <w:rFonts w:ascii="Times New Roman" w:hAnsi="Times New Roman"/>
-        </w:rPr>
-        <w:t>GeoReport</w:t>
-      </w:r>
-      <w:proofErr w:type="spellEnd"/>
-      <w:r>
-        <w:rPr>
-          <w:rFonts w:ascii="Times New Roman" w:hAnsi="Times New Roman"/>
-        </w:rPr>
-        <w:t xml:space="preserve"> /Users/username/Sites/</w:t>
-      </w:r>
-      <w:proofErr w:type="spellStart"/>
-      <w:r>
-        <w:rPr>
-          <w:rFonts w:ascii="Times New Roman" w:hAnsi="Times New Roman"/>
-        </w:rPr>
-        <w:t>GeoReport</w:t>
-      </w:r>
-      <w:proofErr w:type="spellEnd"/>
+      <w:r>
+        <w:rPr>
+          <w:rFonts w:ascii="Times New Roman" w:hAnsi="Times New Roman"/>
+        </w:rPr>
+        <w:t>GeoReport /Users/username/Sites/GeoReport</w:t>
+      </w:r>
     </w:p>
     <w:p>
       <w:pPr>
@@ -678,21 +508,7 @@
         <w:rPr>
           <w:rFonts w:ascii="Times New Roman" w:hAnsi="Times New Roman"/>
         </w:rPr>
-        <w:t xml:space="preserve">Make sure </w:t>
-      </w:r>
-      <w:proofErr w:type="spellStart"/>
-      <w:r>
-        <w:rPr>
-          <w:rFonts w:ascii="Times New Roman" w:hAnsi="Times New Roman"/>
-        </w:rPr>
-        <w:t>sql</w:t>
-      </w:r>
-      <w:proofErr w:type="spellEnd"/>
-      <w:r>
-        <w:rPr>
-          <w:rFonts w:ascii="Times New Roman" w:hAnsi="Times New Roman"/>
-        </w:rPr>
-        <w:t xml:space="preserve"> is installed or install it:</w:t>
+        <w:t>Make sure sql is installed or install it:</w:t>
       </w:r>
     </w:p>
     <w:p>
@@ -706,30 +522,12 @@
           <w:rFonts w:ascii="Times New Roman" w:hAnsi="Times New Roman"/>
         </w:rPr>
       </w:pPr>
-      <w:proofErr w:type="spellStart"/>
-      <w:proofErr w:type="gramStart"/>
-      <w:r>
-        <w:rPr>
-          <w:rFonts w:ascii="Times New Roman" w:hAnsi="Times New Roman"/>
-        </w:rPr>
-        <w:t>sudo</w:t>
-      </w:r>
-      <w:proofErr w:type="spellEnd"/>
-      <w:proofErr w:type="gramEnd"/>
-      <w:r>
-        <w:rPr>
-          <w:rFonts w:ascii="Times New Roman" w:hAnsi="Times New Roman"/>
-        </w:rPr>
-        <w:t xml:space="preserve"> apt-get install </w:t>
-      </w:r>
-      <w:proofErr w:type="spellStart"/>
-      <w:r>
-        <w:rPr>
-          <w:rFonts w:ascii="Times New Roman" w:hAnsi="Times New Roman"/>
-        </w:rPr>
-        <w:t>php-mysql</w:t>
-      </w:r>
-      <w:proofErr w:type="spellEnd"/>
+      <w:r>
+        <w:rPr>
+          <w:rFonts w:ascii="Times New Roman" w:hAnsi="Times New Roman"/>
+        </w:rPr>
+        <w:t>sudo apt-get install php-mysql</w:t>
+      </w:r>
     </w:p>
     <w:p>
       <w:pPr>
@@ -746,21 +544,7 @@
         <w:rPr>
           <w:rFonts w:ascii="Times New Roman" w:hAnsi="Times New Roman"/>
         </w:rPr>
-        <w:t>Note: you may need to add: extension=mysql.so to /</w:t>
-      </w:r>
-      <w:proofErr w:type="spellStart"/>
-      <w:r>
-        <w:rPr>
-          <w:rFonts w:ascii="Times New Roman" w:hAnsi="Times New Roman"/>
-        </w:rPr>
-        <w:t>etc</w:t>
-      </w:r>
-      <w:proofErr w:type="spellEnd"/>
-      <w:r>
-        <w:rPr>
-          <w:rFonts w:ascii="Times New Roman" w:hAnsi="Times New Roman"/>
-        </w:rPr>
-        <w:t>/php5/apache2/php.ini on line 867</w:t>
+        <w:t>Note: you may need to add: extension=mysql.so to /etc/php5/apache2/php.ini on line 867</w:t>
       </w:r>
     </w:p>
     <w:p>
@@ -782,47 +566,11 @@
           <w:rFonts w:ascii="Times New Roman" w:hAnsi="Times New Roman"/>
         </w:rPr>
       </w:pPr>
-      <w:proofErr w:type="gramStart"/>
-      <w:r>
-        <w:rPr>
-          <w:rFonts w:ascii="Times New Roman" w:hAnsi="Times New Roman"/>
-        </w:rPr>
-        <w:t>username</w:t>
-      </w:r>
-      <w:proofErr w:type="gramEnd"/>
-      <w:r>
-        <w:rPr>
-          <w:rFonts w:ascii="Times New Roman" w:hAnsi="Times New Roman"/>
-        </w:rPr>
-        <w:t xml:space="preserve"> for </w:t>
-      </w:r>
-      <w:proofErr w:type="spellStart"/>
-      <w:r>
-        <w:rPr>
-          <w:rFonts w:ascii="Times New Roman" w:hAnsi="Times New Roman"/>
-        </w:rPr>
-        <w:t>mysql</w:t>
-      </w:r>
-      <w:proofErr w:type="spellEnd"/>
-      <w:r>
-        <w:rPr>
-          <w:rFonts w:ascii="Times New Roman" w:hAnsi="Times New Roman"/>
-        </w:rPr>
-        <w:t xml:space="preserve"> is: root, password is: pass, or change </w:t>
-      </w:r>
-      <w:proofErr w:type="spellStart"/>
-      <w:r>
-        <w:rPr>
-          <w:rFonts w:ascii="Times New Roman" w:hAnsi="Times New Roman"/>
-        </w:rPr>
-        <w:t>getrss.php</w:t>
-      </w:r>
-      <w:proofErr w:type="spellEnd"/>
-      <w:r>
-        <w:rPr>
-          <w:rFonts w:ascii="Times New Roman" w:hAnsi="Times New Roman"/>
-        </w:rPr>
-        <w:t xml:space="preserve">  line 8 and 9 to the correct username and password.</w:t>
+      <w:r>
+        <w:rPr>
+          <w:rFonts w:ascii="Times New Roman" w:hAnsi="Times New Roman"/>
+        </w:rPr>
+        <w:t>username for mysql is: root, password is: pass, or change getrss.php  line 8 and 9 to the correct username and password.</w:t>
       </w:r>
     </w:p>
     <w:p>
@@ -836,104 +584,18 @@
           <w:rFonts w:ascii="Times New Roman" w:hAnsi="Times New Roman"/>
         </w:rPr>
       </w:pPr>
-      <w:proofErr w:type="gramStart"/>
-      <w:r>
-        <w:rPr>
-          <w:rFonts w:ascii="Times New Roman" w:hAnsi="Times New Roman"/>
-        </w:rPr>
-        <w:t>next</w:t>
-      </w:r>
-      <w:proofErr w:type="gramEnd"/>
-      <w:r>
-        <w:rPr>
-          <w:rFonts w:ascii="Times New Roman" w:hAnsi="Times New Roman"/>
-        </w:rPr>
-        <w:t xml:space="preserve"> go to web browser and go to:</w:t>
-      </w:r>
-      <w:r>
-        <w:rPr>
-          <w:rFonts w:ascii="Times New Roman" w:hAnsi="Times New Roman"/>
-        </w:rPr>
-        <w:t xml:space="preserve"> </w:t>
-      </w:r>
-      <w:proofErr w:type="spellStart"/>
-      <w:r>
-        <w:rPr>
-          <w:rFonts w:ascii="Times New Roman" w:hAnsi="Times New Roman"/>
-        </w:rPr>
-        <w:t>localhost</w:t>
-      </w:r>
-      <w:proofErr w:type="spellEnd"/>
-      <w:r>
-        <w:rPr>
-          <w:rFonts w:ascii="Times New Roman" w:hAnsi="Times New Roman"/>
-        </w:rPr>
-        <w:t>/</w:t>
-      </w:r>
-      <w:proofErr w:type="spellStart"/>
-      <w:r>
-        <w:rPr>
-          <w:rFonts w:ascii="Times New Roman" w:hAnsi="Times New Roman"/>
-        </w:rPr>
-        <w:t>GeoReport</w:t>
-      </w:r>
-      <w:proofErr w:type="spellEnd"/>
-      <w:r>
-        <w:rPr>
-          <w:rFonts w:ascii="Times New Roman" w:hAnsi="Times New Roman"/>
-        </w:rPr>
-        <w:t>/</w:t>
-      </w:r>
-      <w:proofErr w:type="spellStart"/>
-      <w:r>
-        <w:rPr>
-          <w:rFonts w:ascii="Times New Roman" w:hAnsi="Times New Roman"/>
-        </w:rPr>
-        <w:t>index.php</w:t>
-      </w:r>
-      <w:proofErr w:type="spellEnd"/>
-      <w:r>
-        <w:rPr>
-          <w:rFonts w:ascii="Times New Roman" w:hAnsi="Times New Roman"/>
-        </w:rPr>
-        <w:t xml:space="preserve"> or on a Mac </w:t>
-      </w:r>
-      <w:proofErr w:type="spellStart"/>
-      <w:r>
-        <w:rPr>
-          <w:rFonts w:ascii="Times New Roman" w:hAnsi="Times New Roman"/>
-        </w:rPr>
-        <w:t>goto</w:t>
-      </w:r>
-      <w:proofErr w:type="spellEnd"/>
-      <w:r>
-        <w:rPr>
-          <w:rFonts w:ascii="Times New Roman" w:hAnsi="Times New Roman"/>
-        </w:rPr>
-        <w:t xml:space="preserve"> </w:t>
-      </w:r>
-      <w:proofErr w:type="spellStart"/>
-      <w:r>
-        <w:rPr>
-          <w:rFonts w:ascii="Times New Roman" w:hAnsi="Times New Roman"/>
-        </w:rPr>
-        <w:t>localhost</w:t>
-      </w:r>
-      <w:proofErr w:type="spellEnd"/>
-      <w:r>
-        <w:rPr>
-          <w:rFonts w:ascii="Times New Roman" w:hAnsi="Times New Roman"/>
-        </w:rPr>
-        <w:t>/~username/</w:t>
-      </w:r>
-      <w:proofErr w:type="spellStart"/>
-      <w:r>
-        <w:rPr>
-          <w:rFonts w:ascii="Times New Roman" w:hAnsi="Times New Roman"/>
-        </w:rPr>
-        <w:t>GeoReport</w:t>
-      </w:r>
-      <w:proofErr w:type="spellEnd"/>
+      <w:r>
+        <w:rPr>
+          <w:rFonts w:ascii="Times New Roman" w:hAnsi="Times New Roman"/>
+        </w:rPr>
+        <w:t>next go to web browser and go to:</w:t>
+      </w:r>
+      <w:r>
+        <w:rPr>
+          <w:rFonts w:ascii="Times New Roman" w:hAnsi="Times New Roman"/>
+        </w:rPr>
+        <w:t xml:space="preserve"> localhost/GeoReport/index.php or on a Mac goto localhost/~username/GeoReport</w:t>
+      </w:r>
     </w:p>
     <w:p>
       <w:pPr>

</xml_diff>